<commit_message>
add: class diagram in Requirement_Designs_Doc.doc
</commit_message>
<xml_diff>
--- a/Requirement_Designs_Doc.docx
+++ b/Requirement_Designs_Doc.docx
@@ -1,13 +1,12 @@
 
 <file path=word/document.xml><?xml version="1.0" encoding="utf-8"?>
-<w:document xmlns:wpc="http://schemas.microsoft.com/office/word/2010/wordprocessingCanvas" xmlns:cx="http://schemas.microsoft.com/office/drawing/2014/chartex" xmlns:cx1="http://schemas.microsoft.com/office/drawing/2015/9/8/chartex" xmlns:cx2="http://schemas.microsoft.com/office/drawing/2015/10/21/chartex" xmlns:cx3="http://schemas.microsoft.com/office/drawing/2016/5/9/chartex" xmlns:cx4="http://schemas.microsoft.com/office/drawing/2016/5/10/chartex" xmlns:cx5="http://schemas.microsoft.com/office/drawing/2016/5/11/chartex" xmlns:cx6="http://schemas.microsoft.com/office/drawing/2016/5/12/chartex" xmlns:cx7="http://schemas.microsoft.com/office/drawing/2016/5/13/chartex" xmlns:cx8="http://schemas.microsoft.com/office/drawing/2016/5/14/chartex" xmlns:mc="http://schemas.openxmlformats.org/markup-compatibility/2006" xmlns:aink="http://schemas.microsoft.com/office/drawing/2016/ink" xmlns:am3d="http://schemas.microsoft.com/office/drawing/2017/model3d" xmlns:o="urn:schemas-microsoft-com:office:office" xmlns:oel="http://schemas.microsoft.com/office/2019/extlst" xmlns:r="http://schemas.openxmlformats.org/officeDocument/2006/relationships" xmlns:m="http://schemas.openxmlformats.org/officeDocument/2006/math" xmlns:v="urn:schemas-microsoft-com:vml" xmlns:wp14="http://schemas.microsoft.com/office/word/2010/wordprocessingDrawing" xmlns:wp="http://schemas.openxmlformats.org/drawingml/2006/wordprocessingDrawing" xmlns:w10="urn:schemas-microsoft-com:office:word" xmlns:w="http://schemas.openxmlformats.org/wordprocessingml/2006/main" xmlns:w14="http://schemas.microsoft.com/office/word/2010/wordml" xmlns:w15="http://schemas.microsoft.com/office/word/2012/wordml" xmlns:w16cex="http://schemas.microsoft.com/office/word/2018/wordml/cex" xmlns:w16cid="http://schemas.microsoft.com/office/word/2016/wordml/cid" xmlns:w16="http://schemas.microsoft.com/office/word/2018/wordml" xmlns:w16sdtdh="http://schemas.microsoft.com/office/word/2020/wordml/sdtdatahash" xmlns:w16se="http://schemas.microsoft.com/office/word/2015/wordml/symex" xmlns:wpg="http://schemas.microsoft.com/office/word/2010/wordprocessingGroup" xmlns:wpi="http://schemas.microsoft.com/office/word/2010/wordprocessingInk" xmlns:wne="http://schemas.microsoft.com/office/word/2006/wordml" xmlns:wps="http://schemas.microsoft.com/office/word/2010/wordprocessingShape" mc:Ignorable="w14 w15 w16se w16cid w16 w16cex w16sdtdh wp14">
+<w:document xmlns:wpc="http://schemas.microsoft.com/office/word/2010/wordprocessingCanvas" xmlns:cx="http://schemas.microsoft.com/office/drawing/2014/chartex" xmlns:cx1="http://schemas.microsoft.com/office/drawing/2015/9/8/chartex" xmlns:cx2="http://schemas.microsoft.com/office/drawing/2015/10/21/chartex" xmlns:cx3="http://schemas.microsoft.com/office/drawing/2016/5/9/chartex" xmlns:cx4="http://schemas.microsoft.com/office/drawing/2016/5/10/chartex" xmlns:cx5="http://schemas.microsoft.com/office/drawing/2016/5/11/chartex" xmlns:cx6="http://schemas.microsoft.com/office/drawing/2016/5/12/chartex" xmlns:cx7="http://schemas.microsoft.com/office/drawing/2016/5/13/chartex" xmlns:cx8="http://schemas.microsoft.com/office/drawing/2016/5/14/chartex" xmlns:mc="http://schemas.openxmlformats.org/markup-compatibility/2006" xmlns:aink="http://schemas.microsoft.com/office/drawing/2016/ink" xmlns:am3d="http://schemas.microsoft.com/office/drawing/2017/model3d" xmlns:o="urn:schemas-microsoft-com:office:office" xmlns:r="http://schemas.openxmlformats.org/officeDocument/2006/relationships" xmlns:m="http://schemas.openxmlformats.org/officeDocument/2006/math" xmlns:v="urn:schemas-microsoft-com:vml" xmlns:wp14="http://schemas.microsoft.com/office/word/2010/wordprocessingDrawing" xmlns:wp="http://schemas.openxmlformats.org/drawingml/2006/wordprocessingDrawing" xmlns:w10="urn:schemas-microsoft-com:office:word" xmlns:w="http://schemas.openxmlformats.org/wordprocessingml/2006/main" xmlns:w14="http://schemas.microsoft.com/office/word/2010/wordml" xmlns:w15="http://schemas.microsoft.com/office/word/2012/wordml" xmlns:w16cex="http://schemas.microsoft.com/office/word/2018/wordml/cex" xmlns:w16cid="http://schemas.microsoft.com/office/word/2016/wordml/cid" xmlns:w16="http://schemas.microsoft.com/office/word/2018/wordml" xmlns:w16sdtdh="http://schemas.microsoft.com/office/word/2020/wordml/sdtdatahash" xmlns:w16se="http://schemas.microsoft.com/office/word/2015/wordml/symex" xmlns:wpg="http://schemas.microsoft.com/office/word/2010/wordprocessingGroup" xmlns:wpi="http://schemas.microsoft.com/office/word/2010/wordprocessingInk" xmlns:wne="http://schemas.microsoft.com/office/word/2006/wordml" xmlns:wps="http://schemas.microsoft.com/office/word/2010/wordprocessingShape" mc:Ignorable="w14 w15 w16se w16cid w16 w16cex w16sdtdh wp14">
   <w:body>
     <w:p>
       <w:pPr>
-        <w:pStyle w:val="Heading1"/>
+        <w:pStyle w:val="1"/>
         <w:jc w:val="center"/>
       </w:pPr>
-      <w:proofErr w:type="spellStart"/>
       <w:r>
         <w:rPr>
           <w:rFonts w:hint="eastAsia"/>
@@ -15,16 +14,12 @@
         <w:t>H</w:t>
       </w:r>
       <w:r>
-        <w:t>iFriends</w:t>
-      </w:r>
-      <w:proofErr w:type="spellEnd"/>
-      <w:r>
-        <w:t>: IRC Client</w:t>
-      </w:r>
-    </w:p>
-    <w:p>
-      <w:pPr>
-        <w:pStyle w:val="Heading1"/>
+        <w:t>iFriends: IRC Client</w:t>
+      </w:r>
+    </w:p>
+    <w:p>
+      <w:pPr>
+        <w:pStyle w:val="1"/>
         <w:jc w:val="center"/>
       </w:pPr>
       <w:r>
@@ -37,7 +32,7 @@
     <w:p/>
     <w:p>
       <w:pPr>
-        <w:pStyle w:val="Heading2"/>
+        <w:pStyle w:val="2"/>
         <w:numPr>
           <w:ilvl w:val="0"/>
           <w:numId w:val="1"/>
@@ -52,7 +47,7 @@
     </w:p>
     <w:p>
       <w:pPr>
-        <w:pStyle w:val="Heading2"/>
+        <w:pStyle w:val="2"/>
         <w:numPr>
           <w:ilvl w:val="1"/>
           <w:numId w:val="1"/>
@@ -158,7 +153,7 @@
     </w:p>
     <w:p>
       <w:pPr>
-        <w:pStyle w:val="Heading2"/>
+        <w:pStyle w:val="2"/>
         <w:numPr>
           <w:ilvl w:val="1"/>
           <w:numId w:val="1"/>
@@ -444,7 +439,7 @@
     </w:p>
     <w:p>
       <w:pPr>
-        <w:pStyle w:val="Heading2"/>
+        <w:pStyle w:val="2"/>
         <w:numPr>
           <w:ilvl w:val="1"/>
           <w:numId w:val="1"/>
@@ -619,7 +614,7 @@
     <w:p/>
     <w:p>
       <w:pPr>
-        <w:pStyle w:val="Heading2"/>
+        <w:pStyle w:val="2"/>
         <w:numPr>
           <w:ilvl w:val="0"/>
           <w:numId w:val="1"/>
@@ -635,7 +630,7 @@
     </w:p>
     <w:p>
       <w:pPr>
-        <w:pStyle w:val="Heading2"/>
+        <w:pStyle w:val="2"/>
         <w:numPr>
           <w:ilvl w:val="1"/>
           <w:numId w:val="1"/>
@@ -714,7 +709,7 @@
     </w:p>
     <w:p>
       <w:pPr>
-        <w:pStyle w:val="Caption"/>
+        <w:pStyle w:val="a3"/>
         <w:jc w:val="center"/>
       </w:pPr>
       <w:r>
@@ -1197,7 +1192,7 @@
     <w:p/>
     <w:p>
       <w:pPr>
-        <w:pStyle w:val="Heading2"/>
+        <w:pStyle w:val="2"/>
         <w:numPr>
           <w:ilvl w:val="1"/>
           <w:numId w:val="1"/>
@@ -1271,7 +1266,7 @@
     </w:p>
     <w:p>
       <w:pPr>
-        <w:pStyle w:val="Caption"/>
+        <w:pStyle w:val="a3"/>
         <w:jc w:val="center"/>
       </w:pPr>
       <w:r>
@@ -1320,7 +1315,7 @@
     <w:p/>
     <w:p>
       <w:pPr>
-        <w:pStyle w:val="Heading2"/>
+        <w:pStyle w:val="2"/>
         <w:numPr>
           <w:ilvl w:val="0"/>
           <w:numId w:val="1"/>
@@ -1336,7 +1331,7 @@
     </w:p>
     <w:p>
       <w:pPr>
-        <w:pStyle w:val="Heading2"/>
+        <w:pStyle w:val="2"/>
         <w:numPr>
           <w:ilvl w:val="1"/>
           <w:numId w:val="1"/>
@@ -1396,7 +1391,7 @@
     </w:p>
     <w:p>
       <w:pPr>
-        <w:pStyle w:val="Caption"/>
+        <w:pStyle w:val="a3"/>
         <w:jc w:val="center"/>
       </w:pPr>
       <w:r>
@@ -2100,19 +2095,17 @@
     </w:p>
     <w:p>
       <w:pPr>
-        <w:pStyle w:val="Heading2"/>
+        <w:pStyle w:val="2"/>
         <w:numPr>
           <w:ilvl w:val="1"/>
           <w:numId w:val="1"/>
         </w:numPr>
-        <w:rPr>
-          <w:rFonts w:hint="eastAsia"/>
-        </w:rPr>
-      </w:pPr>
-      <w:r>
-        <w:rPr>
-          <w:rFonts w:hint="eastAsia"/>
-        </w:rPr>
+      </w:pPr>
+      <w:r>
+        <w:rPr>
+          <w:rFonts w:hint="eastAsia"/>
+        </w:rPr>
+        <w:lastRenderedPageBreak/>
         <w:t>核心类图</w:t>
       </w:r>
     </w:p>
@@ -2120,10 +2113,47 @@
       <w:pPr>
         <w:ind w:left="420"/>
       </w:pPr>
-    </w:p>
-    <w:p>
-      <w:pPr>
-        <w:pStyle w:val="Caption"/>
+      <w:r>
+        <w:drawing>
+          <wp:inline distT="0" distB="0" distL="0" distR="0" wp14:anchorId="0CA7FB70" wp14:editId="30186EBD">
+            <wp:extent cx="5274310" cy="3074035"/>
+            <wp:effectExtent l="0" t="0" r="2540" b="0"/>
+            <wp:docPr id="3" name="图片 3" descr="图示&#10;&#10;描述已自动生成"/>
+            <wp:cNvGraphicFramePr>
+              <a:graphicFrameLocks xmlns:a="http://schemas.openxmlformats.org/drawingml/2006/main" noChangeAspect="1"/>
+            </wp:cNvGraphicFramePr>
+            <a:graphic xmlns:a="http://schemas.openxmlformats.org/drawingml/2006/main">
+              <a:graphicData uri="http://schemas.openxmlformats.org/drawingml/2006/picture">
+                <pic:pic xmlns:pic="http://schemas.openxmlformats.org/drawingml/2006/picture">
+                  <pic:nvPicPr>
+                    <pic:cNvPr id="3" name="图片 3" descr="图示&#10;&#10;描述已自动生成"/>
+                    <pic:cNvPicPr/>
+                  </pic:nvPicPr>
+                  <pic:blipFill>
+                    <a:blip r:embed="rId9"/>
+                    <a:stretch>
+                      <a:fillRect/>
+                    </a:stretch>
+                  </pic:blipFill>
+                  <pic:spPr>
+                    <a:xfrm>
+                      <a:off x="0" y="0"/>
+                      <a:ext cx="5274310" cy="3074035"/>
+                    </a:xfrm>
+                    <a:prstGeom prst="rect">
+                      <a:avLst/>
+                    </a:prstGeom>
+                  </pic:spPr>
+                </pic:pic>
+              </a:graphicData>
+            </a:graphic>
+          </wp:inline>
+        </w:drawing>
+      </w:r>
+    </w:p>
+    <w:p>
+      <w:pPr>
+        <w:pStyle w:val="a3"/>
         <w:jc w:val="center"/>
       </w:pPr>
       <w:r>
@@ -2168,7 +2198,7 @@
     <w:p/>
     <w:p>
       <w:pPr>
-        <w:pStyle w:val="Heading2"/>
+        <w:pStyle w:val="2"/>
         <w:numPr>
           <w:ilvl w:val="0"/>
           <w:numId w:val="1"/>
@@ -2178,6 +2208,7 @@
         <w:rPr>
           <w:rFonts w:hint="eastAsia"/>
         </w:rPr>
+        <w:lastRenderedPageBreak/>
         <w:t>界面设计</w:t>
       </w:r>
     </w:p>
@@ -2202,7 +2233,7 @@
                     <pic:cNvPicPr/>
                   </pic:nvPicPr>
                   <pic:blipFill>
-                    <a:blip r:embed="rId9"/>
+                    <a:blip r:embed="rId10"/>
                     <a:stretch>
                       <a:fillRect/>
                     </a:stretch>
@@ -2225,7 +2256,7 @@
     </w:p>
     <w:p>
       <w:pPr>
-        <w:pStyle w:val="Caption"/>
+        <w:pStyle w:val="a3"/>
         <w:jc w:val="center"/>
       </w:pPr>
       <w:r>
@@ -2280,7 +2311,7 @@
 </file>
 
 <file path=word/numbering.xml><?xml version="1.0" encoding="utf-8"?>
-<w:numbering xmlns:wpc="http://schemas.microsoft.com/office/word/2010/wordprocessingCanvas" xmlns:cx="http://schemas.microsoft.com/office/drawing/2014/chartex" xmlns:cx1="http://schemas.microsoft.com/office/drawing/2015/9/8/chartex" xmlns:cx2="http://schemas.microsoft.com/office/drawing/2015/10/21/chartex" xmlns:cx3="http://schemas.microsoft.com/office/drawing/2016/5/9/chartex" xmlns:cx4="http://schemas.microsoft.com/office/drawing/2016/5/10/chartex" xmlns:cx5="http://schemas.microsoft.com/office/drawing/2016/5/11/chartex" xmlns:cx6="http://schemas.microsoft.com/office/drawing/2016/5/12/chartex" xmlns:cx7="http://schemas.microsoft.com/office/drawing/2016/5/13/chartex" xmlns:cx8="http://schemas.microsoft.com/office/drawing/2016/5/14/chartex" xmlns:mc="http://schemas.openxmlformats.org/markup-compatibility/2006" xmlns:aink="http://schemas.microsoft.com/office/drawing/2016/ink" xmlns:am3d="http://schemas.microsoft.com/office/drawing/2017/model3d" xmlns:o="urn:schemas-microsoft-com:office:office" xmlns:oel="http://schemas.microsoft.com/office/2019/extlst" xmlns:r="http://schemas.openxmlformats.org/officeDocument/2006/relationships" xmlns:m="http://schemas.openxmlformats.org/officeDocument/2006/math" xmlns:v="urn:schemas-microsoft-com:vml" xmlns:wp14="http://schemas.microsoft.com/office/word/2010/wordprocessingDrawing" xmlns:wp="http://schemas.openxmlformats.org/drawingml/2006/wordprocessingDrawing" xmlns:w10="urn:schemas-microsoft-com:office:word" xmlns:w="http://schemas.openxmlformats.org/wordprocessingml/2006/main" xmlns:w14="http://schemas.microsoft.com/office/word/2010/wordml" xmlns:w15="http://schemas.microsoft.com/office/word/2012/wordml" xmlns:w16cex="http://schemas.microsoft.com/office/word/2018/wordml/cex" xmlns:w16cid="http://schemas.microsoft.com/office/word/2016/wordml/cid" xmlns:w16="http://schemas.microsoft.com/office/word/2018/wordml" xmlns:w16sdtdh="http://schemas.microsoft.com/office/word/2020/wordml/sdtdatahash" xmlns:w16se="http://schemas.microsoft.com/office/word/2015/wordml/symex" xmlns:wpg="http://schemas.microsoft.com/office/word/2010/wordprocessingGroup" xmlns:wpi="http://schemas.microsoft.com/office/word/2010/wordprocessingInk" xmlns:wne="http://schemas.microsoft.com/office/word/2006/wordml" xmlns:wps="http://schemas.microsoft.com/office/word/2010/wordprocessingShape" mc:Ignorable="w14 w15 w16se w16cid w16 w16cex w16sdtdh wp14">
+<w:numbering xmlns:wpc="http://schemas.microsoft.com/office/word/2010/wordprocessingCanvas" xmlns:cx="http://schemas.microsoft.com/office/drawing/2014/chartex" xmlns:cx1="http://schemas.microsoft.com/office/drawing/2015/9/8/chartex" xmlns:cx2="http://schemas.microsoft.com/office/drawing/2015/10/21/chartex" xmlns:cx3="http://schemas.microsoft.com/office/drawing/2016/5/9/chartex" xmlns:cx4="http://schemas.microsoft.com/office/drawing/2016/5/10/chartex" xmlns:cx5="http://schemas.microsoft.com/office/drawing/2016/5/11/chartex" xmlns:cx6="http://schemas.microsoft.com/office/drawing/2016/5/12/chartex" xmlns:cx7="http://schemas.microsoft.com/office/drawing/2016/5/13/chartex" xmlns:cx8="http://schemas.microsoft.com/office/drawing/2016/5/14/chartex" xmlns:mc="http://schemas.openxmlformats.org/markup-compatibility/2006" xmlns:aink="http://schemas.microsoft.com/office/drawing/2016/ink" xmlns:am3d="http://schemas.microsoft.com/office/drawing/2017/model3d" xmlns:o="urn:schemas-microsoft-com:office:office" xmlns:r="http://schemas.openxmlformats.org/officeDocument/2006/relationships" xmlns:m="http://schemas.openxmlformats.org/officeDocument/2006/math" xmlns:v="urn:schemas-microsoft-com:vml" xmlns:wp14="http://schemas.microsoft.com/office/word/2010/wordprocessingDrawing" xmlns:wp="http://schemas.openxmlformats.org/drawingml/2006/wordprocessingDrawing" xmlns:w10="urn:schemas-microsoft-com:office:word" xmlns:w="http://schemas.openxmlformats.org/wordprocessingml/2006/main" xmlns:w14="http://schemas.microsoft.com/office/word/2010/wordml" xmlns:w15="http://schemas.microsoft.com/office/word/2012/wordml" xmlns:w16cex="http://schemas.microsoft.com/office/word/2018/wordml/cex" xmlns:w16cid="http://schemas.microsoft.com/office/word/2016/wordml/cid" xmlns:w16="http://schemas.microsoft.com/office/word/2018/wordml" xmlns:w16sdtdh="http://schemas.microsoft.com/office/word/2020/wordml/sdtdatahash" xmlns:w16se="http://schemas.microsoft.com/office/word/2015/wordml/symex" xmlns:wpg="http://schemas.microsoft.com/office/word/2010/wordprocessingGroup" xmlns:wpi="http://schemas.microsoft.com/office/word/2010/wordprocessingInk" xmlns:wne="http://schemas.microsoft.com/office/word/2006/wordml" xmlns:wps="http://schemas.microsoft.com/office/word/2010/wordprocessingShape" mc:Ignorable="w14 w15 w16se w16cid w16 w16cex w16sdtdh wp14">
   <w:abstractNum w:abstractNumId="0" w15:restartNumberingAfterBreak="0">
     <w:nsid w:val="250A2A11"/>
     <w:multiLevelType w:val="multilevel"/>
@@ -2657,16 +2688,16 @@
       </w:pPr>
     </w:lvl>
   </w:abstractNum>
-  <w:num w:numId="1" w16cid:durableId="1789205236">
+  <w:num w:numId="1">
     <w:abstractNumId w:val="2"/>
   </w:num>
-  <w:num w:numId="2" w16cid:durableId="1734157527">
+  <w:num w:numId="2">
     <w:abstractNumId w:val="0"/>
   </w:num>
-  <w:num w:numId="3" w16cid:durableId="283389577">
+  <w:num w:numId="3">
     <w:abstractNumId w:val="3"/>
   </w:num>
-  <w:num w:numId="4" w16cid:durableId="1011176006">
+  <w:num w:numId="4">
     <w:abstractNumId w:val="1"/>
   </w:num>
 </w:numbering>
@@ -3061,7 +3092,7 @@
     <w:lsdException w:name="Unresolved Mention" w:semiHidden="1" w:unhideWhenUsed="1"/>
     <w:lsdException w:name="Smart Link" w:semiHidden="1" w:unhideWhenUsed="1"/>
   </w:latentStyles>
-  <w:style w:type="paragraph" w:default="1" w:styleId="Normal">
+  <w:style w:type="paragraph" w:default="1" w:styleId="a">
     <w:name w:val="Normal"/>
     <w:qFormat/>
     <w:pPr>
@@ -3075,11 +3106,11 @@
       <w:lang w:val="en-US"/>
     </w:rPr>
   </w:style>
-  <w:style w:type="paragraph" w:styleId="Heading1">
+  <w:style w:type="paragraph" w:styleId="1">
     <w:name w:val="heading 1"/>
-    <w:basedOn w:val="Normal"/>
-    <w:next w:val="Normal"/>
-    <w:link w:val="Heading1Char"/>
+    <w:basedOn w:val="a"/>
+    <w:next w:val="a"/>
+    <w:link w:val="10"/>
     <w:uiPriority w:val="9"/>
     <w:qFormat/>
     <w:pPr>
@@ -3096,11 +3127,11 @@
       <w:szCs w:val="44"/>
     </w:rPr>
   </w:style>
-  <w:style w:type="paragraph" w:styleId="Heading2">
+  <w:style w:type="paragraph" w:styleId="2">
     <w:name w:val="heading 2"/>
-    <w:basedOn w:val="Normal"/>
-    <w:next w:val="Normal"/>
-    <w:link w:val="Heading2Char"/>
+    <w:basedOn w:val="a"/>
+    <w:next w:val="a"/>
+    <w:link w:val="20"/>
     <w:uiPriority w:val="9"/>
     <w:unhideWhenUsed/>
     <w:qFormat/>
@@ -3118,13 +3149,13 @@
       <w:szCs w:val="32"/>
     </w:rPr>
   </w:style>
-  <w:style w:type="character" w:default="1" w:styleId="DefaultParagraphFont">
+  <w:style w:type="character" w:default="1" w:styleId="a0">
     <w:name w:val="Default Paragraph Font"/>
     <w:uiPriority w:val="1"/>
     <w:semiHidden/>
     <w:unhideWhenUsed/>
   </w:style>
-  <w:style w:type="table" w:default="1" w:styleId="TableNormal">
+  <w:style w:type="table" w:default="1" w:styleId="a1">
     <w:name w:val="Normal Table"/>
     <w:uiPriority w:val="99"/>
     <w:semiHidden/>
@@ -3139,16 +3170,16 @@
       </w:tblCellMar>
     </w:tblPr>
   </w:style>
-  <w:style w:type="numbering" w:default="1" w:styleId="NoList">
+  <w:style w:type="numbering" w:default="1" w:styleId="a2">
     <w:name w:val="No List"/>
     <w:uiPriority w:val="99"/>
     <w:semiHidden/>
     <w:unhideWhenUsed/>
   </w:style>
-  <w:style w:type="paragraph" w:styleId="Caption">
+  <w:style w:type="paragraph" w:styleId="a3">
     <w:name w:val="caption"/>
-    <w:basedOn w:val="Normal"/>
-    <w:next w:val="Normal"/>
+    <w:basedOn w:val="a"/>
+    <w:next w:val="a"/>
     <w:uiPriority w:val="35"/>
     <w:unhideWhenUsed/>
     <w:qFormat/>
@@ -3158,9 +3189,9 @@
       <w:szCs w:val="20"/>
     </w:rPr>
   </w:style>
-  <w:style w:type="table" w:styleId="TableGrid">
+  <w:style w:type="table" w:styleId="a4">
     <w:name w:val="Table Grid"/>
-    <w:basedOn w:val="TableNormal"/>
+    <w:basedOn w:val="a1"/>
     <w:uiPriority w:val="39"/>
     <w:tblPr>
       <w:tblBorders>
@@ -3173,10 +3204,10 @@
       </w:tblBorders>
     </w:tblPr>
   </w:style>
-  <w:style w:type="character" w:customStyle="1" w:styleId="Heading1Char">
-    <w:name w:val="Heading 1 Char"/>
-    <w:basedOn w:val="DefaultParagraphFont"/>
-    <w:link w:val="Heading1"/>
+  <w:style w:type="character" w:customStyle="1" w:styleId="10">
+    <w:name w:val="标题 1 字符"/>
+    <w:basedOn w:val="a0"/>
+    <w:link w:val="1"/>
     <w:uiPriority w:val="9"/>
     <w:rPr>
       <w:b/>
@@ -3186,10 +3217,10 @@
       <w:szCs w:val="44"/>
     </w:rPr>
   </w:style>
-  <w:style w:type="character" w:customStyle="1" w:styleId="Heading2Char">
-    <w:name w:val="Heading 2 Char"/>
-    <w:basedOn w:val="DefaultParagraphFont"/>
-    <w:link w:val="Heading2"/>
+  <w:style w:type="character" w:customStyle="1" w:styleId="20">
+    <w:name w:val="标题 2 字符"/>
+    <w:basedOn w:val="a0"/>
+    <w:link w:val="2"/>
     <w:uiPriority w:val="9"/>
     <w:rPr>
       <w:rFonts w:asciiTheme="majorHAnsi" w:eastAsiaTheme="majorEastAsia" w:hAnsiTheme="majorHAnsi" w:cstheme="majorBidi"/>
@@ -3201,16 +3232,16 @@
   </w:style>
   <w:style w:type="paragraph" w:customStyle="1" w:styleId="ListParagraph1">
     <w:name w:val="List Paragraph1"/>
-    <w:basedOn w:val="Normal"/>
+    <w:basedOn w:val="a"/>
     <w:uiPriority w:val="34"/>
     <w:qFormat/>
     <w:pPr>
       <w:ind w:firstLineChars="200" w:firstLine="420"/>
     </w:pPr>
   </w:style>
-  <w:style w:type="paragraph" w:styleId="ListParagraph">
+  <w:style w:type="paragraph" w:styleId="a5">
     <w:name w:val="List Paragraph"/>
-    <w:basedOn w:val="Normal"/>
+    <w:basedOn w:val="a"/>
     <w:uiPriority w:val="99"/>
     <w:rsid w:val="009012B4"/>
     <w:pPr>

</xml_diff>